<commit_message>
Add a ExplainingMovie to README.md.
</commit_message>
<xml_diff>
--- a/Documents/TroubleShooting/0_ShortCutKey.docx
+++ b/Documents/TroubleShooting/0_ShortCutKey.docx
@@ -1,6 +1,6 @@
 
 <file path=word/document.xml><?xml version="1.0" encoding="utf-8"?>
-<w:document xmlns:wpc="http://schemas.microsoft.com/office/word/2010/wordprocessingCanvas" xmlns:cx="http://schemas.microsoft.com/office/drawing/2014/chartex" xmlns:cx1="http://schemas.microsoft.com/office/drawing/2015/9/8/chartex" xmlns:cx2="http://schemas.microsoft.com/office/drawing/2015/10/21/chartex" xmlns:cx3="http://schemas.microsoft.com/office/drawing/2016/5/9/chartex" xmlns:cx4="http://schemas.microsoft.com/office/drawing/2016/5/10/chartex" xmlns:cx5="http://schemas.microsoft.com/office/drawing/2016/5/11/chartex" xmlns:cx6="http://schemas.microsoft.com/office/drawing/2016/5/12/chartex" xmlns:cx7="http://schemas.microsoft.com/office/drawing/2016/5/13/chartex" xmlns:cx8="http://schemas.microsoft.com/office/drawing/2016/5/14/chartex" xmlns:mc="http://schemas.openxmlformats.org/markup-compatibility/2006" xmlns:aink="http://schemas.microsoft.com/office/drawing/2016/ink" xmlns:am3d="http://schemas.microsoft.com/office/drawing/2017/model3d" xmlns:o="urn:schemas-microsoft-com:office:office" xmlns:oel="http://schemas.microsoft.com/office/2019/extlst" xmlns:r="http://schemas.openxmlformats.org/officeDocument/2006/relationships" xmlns:m="http://schemas.openxmlformats.org/officeDocument/2006/math" xmlns:v="urn:schemas-microsoft-com:vml" xmlns:wp14="http://schemas.microsoft.com/office/word/2010/wordprocessingDrawing" xmlns:wp="http://schemas.openxmlformats.org/drawingml/2006/wordprocessingDrawing" xmlns:w10="urn:schemas-microsoft-com:office:word" xmlns:w="http://schemas.openxmlformats.org/wordprocessingml/2006/main" xmlns:w14="http://schemas.microsoft.com/office/word/2010/wordml" xmlns:w15="http://schemas.microsoft.com/office/word/2012/wordml" xmlns:w16cex="http://schemas.microsoft.com/office/word/2018/wordml/cex" xmlns:w16cid="http://schemas.microsoft.com/office/word/2016/wordml/cid" xmlns:w16="http://schemas.microsoft.com/office/word/2018/wordml" xmlns:w16sdtdh="http://schemas.microsoft.com/office/word/2020/wordml/sdtdatahash" xmlns:w16se="http://schemas.microsoft.com/office/word/2015/wordml/symex" xmlns:wpg="http://schemas.microsoft.com/office/word/2010/wordprocessingGroup" xmlns:wpi="http://schemas.microsoft.com/office/word/2010/wordprocessingInk" xmlns:wne="http://schemas.microsoft.com/office/word/2006/wordml" xmlns:wps="http://schemas.microsoft.com/office/word/2010/wordprocessingShape" mc:Ignorable="w14 w15 w16se w16cid w16 w16cex w16sdtdh wp14">
+<w:document xmlns:wpc="http://schemas.microsoft.com/office/word/2010/wordprocessingCanvas" xmlns:cx="http://schemas.microsoft.com/office/drawing/2014/chartex" xmlns:cx1="http://schemas.microsoft.com/office/drawing/2015/9/8/chartex" xmlns:cx2="http://schemas.microsoft.com/office/drawing/2015/10/21/chartex" xmlns:cx3="http://schemas.microsoft.com/office/drawing/2016/5/9/chartex" xmlns:cx4="http://schemas.microsoft.com/office/drawing/2016/5/10/chartex" xmlns:cx5="http://schemas.microsoft.com/office/drawing/2016/5/11/chartex" xmlns:cx6="http://schemas.microsoft.com/office/drawing/2016/5/12/chartex" xmlns:cx7="http://schemas.microsoft.com/office/drawing/2016/5/13/chartex" xmlns:cx8="http://schemas.microsoft.com/office/drawing/2016/5/14/chartex" xmlns:mc="http://schemas.openxmlformats.org/markup-compatibility/2006" xmlns:aink="http://schemas.microsoft.com/office/drawing/2016/ink" xmlns:am3d="http://schemas.microsoft.com/office/drawing/2017/model3d" xmlns:o="urn:schemas-microsoft-com:office:office" xmlns:oel="http://schemas.microsoft.com/office/2019/extlst" xmlns:r="http://schemas.openxmlformats.org/officeDocument/2006/relationships" xmlns:m="http://schemas.openxmlformats.org/officeDocument/2006/math" xmlns:v="urn:schemas-microsoft-com:vml" xmlns:wp14="http://schemas.microsoft.com/office/word/2010/wordprocessingDrawing" xmlns:wp="http://schemas.openxmlformats.org/drawingml/2006/wordprocessingDrawing" xmlns:w10="urn:schemas-microsoft-com:office:word" xmlns:w="http://schemas.openxmlformats.org/wordprocessingml/2006/main" xmlns:w14="http://schemas.microsoft.com/office/word/2010/wordml" xmlns:w15="http://schemas.microsoft.com/office/word/2012/wordml" xmlns:w16cex="http://schemas.microsoft.com/office/word/2018/wordml/cex" xmlns:w16cid="http://schemas.microsoft.com/office/word/2016/wordml/cid" xmlns:w16="http://schemas.microsoft.com/office/word/2018/wordml" xmlns:w16du="http://schemas.microsoft.com/office/word/2023/wordml/word16du" xmlns:w16sdtdh="http://schemas.microsoft.com/office/word/2020/wordml/sdtdatahash" xmlns:w16sdtfl="http://schemas.microsoft.com/office/word/2024/wordml/sdtformatlock" xmlns:w16se="http://schemas.microsoft.com/office/word/2015/wordml/symex" xmlns:wpg="http://schemas.microsoft.com/office/word/2010/wordprocessingGroup" xmlns:wpi="http://schemas.microsoft.com/office/word/2010/wordprocessingInk" xmlns:wne="http://schemas.microsoft.com/office/word/2006/wordml" xmlns:wps="http://schemas.microsoft.com/office/word/2010/wordprocessingShape" mc:Ignorable="w14 w15 w16se w16cid w16 w16cex w16sdtdh w16sdtfl w16du wp14">
   <w:body>
     <w:p>
       <w:r>
@@ -96,11 +96,144 @@
         <w:rPr>
           <w:rFonts w:hint="eastAsia"/>
         </w:rPr>
-        <w:t>名前にL</w:t>
+        <w:t>名前に</w:t>
+      </w:r>
+      <w:proofErr w:type="spellStart"/>
+      <w:r>
+        <w:rPr>
+          <w:rFonts w:hint="eastAsia"/>
+        </w:rPr>
+        <w:t>L</w:t>
       </w:r>
       <w:r>
         <w:t>_Hand</w:t>
       </w:r>
+      <w:proofErr w:type="spellEnd"/>
+      <w:r>
+        <w:rPr>
+          <w:rFonts w:hint="eastAsia"/>
+        </w:rPr>
+        <w:t>または</w:t>
+      </w:r>
+      <w:proofErr w:type="spellStart"/>
+      <w:r>
+        <w:rPr>
+          <w:rFonts w:hint="eastAsia"/>
+        </w:rPr>
+        <w:t>L</w:t>
+      </w:r>
+      <w:r>
+        <w:t>eft</w:t>
+      </w:r>
+      <w:r>
+        <w:rPr>
+          <w:rFonts w:hint="eastAsia"/>
+        </w:rPr>
+        <w:t>H</w:t>
+      </w:r>
+      <w:r>
+        <w:t>and</w:t>
+      </w:r>
+      <w:proofErr w:type="spellEnd"/>
+      <w:r>
+        <w:rPr>
+          <w:rFonts w:hint="eastAsia"/>
+        </w:rPr>
+        <w:t>を含む</w:t>
+      </w:r>
+    </w:p>
+    <w:p>
+      <w:pPr>
+        <w:ind w:firstLine="840"/>
+      </w:pPr>
+      <w:r>
+        <w:tab/>
+      </w:r>
+      <w:r>
+        <w:rPr>
+          <w:rFonts w:hint="eastAsia"/>
+        </w:rPr>
+        <w:t>名前に</w:t>
+      </w:r>
+      <w:proofErr w:type="spellStart"/>
+      <w:r>
+        <w:t>R_Hand</w:t>
+      </w:r>
+      <w:proofErr w:type="spellEnd"/>
+      <w:r>
+        <w:rPr>
+          <w:rFonts w:hint="eastAsia"/>
+        </w:rPr>
+        <w:t>または</w:t>
+      </w:r>
+      <w:proofErr w:type="spellStart"/>
+      <w:r>
+        <w:t>Right</w:t>
+      </w:r>
+      <w:r>
+        <w:rPr>
+          <w:rFonts w:hint="eastAsia"/>
+        </w:rPr>
+        <w:t>H</w:t>
+      </w:r>
+      <w:r>
+        <w:t>and</w:t>
+      </w:r>
+      <w:proofErr w:type="spellEnd"/>
+      <w:r>
+        <w:rPr>
+          <w:rFonts w:hint="eastAsia"/>
+        </w:rPr>
+        <w:t>を含む</w:t>
+      </w:r>
+    </w:p>
+    <w:p>
+      <w:pPr>
+        <w:ind w:firstLine="840"/>
+      </w:pPr>
+      <w:r>
+        <w:t>Fを押しながら左右矢印キー(FootのF)</w:t>
+      </w:r>
+      <w:r>
+        <w:rPr>
+          <w:rFonts w:hint="eastAsia"/>
+        </w:rPr>
+        <w:t xml:space="preserve">　：　左右F</w:t>
+      </w:r>
+      <w:r>
+        <w:t>oot</w:t>
+      </w:r>
+      <w:r>
+        <w:rPr>
+          <w:rFonts w:hint="eastAsia"/>
+        </w:rPr>
+        <w:t>の選択</w:t>
+      </w:r>
+    </w:p>
+    <w:p>
+      <w:pPr>
+        <w:ind w:firstLine="840"/>
+      </w:pPr>
+      <w:r>
+        <w:tab/>
+      </w:r>
+      <w:r>
+        <w:rPr>
+          <w:rFonts w:hint="eastAsia"/>
+        </w:rPr>
+        <w:t>名前に</w:t>
+      </w:r>
+      <w:proofErr w:type="spellStart"/>
+      <w:r>
+        <w:rPr>
+          <w:rFonts w:hint="eastAsia"/>
+        </w:rPr>
+        <w:t>L</w:t>
+      </w:r>
+      <w:r>
+        <w:t>_Foot</w:t>
+      </w:r>
+      <w:proofErr w:type="spellEnd"/>
       <w:r>
         <w:rPr>
           <w:rFonts w:hint="eastAsia"/>
@@ -111,13 +244,10 @@
         <w:t>eft</w:t>
       </w:r>
       <w:r>
-        <w:rPr>
-          <w:rFonts w:hint="eastAsia"/>
-        </w:rPr>
-        <w:t>H</w:t>
-      </w:r>
-      <w:r>
-        <w:t>and</w:t>
+        <w:t xml:space="preserve"> </w:t>
+      </w:r>
+      <w:r>
+        <w:t>Foot</w:t>
       </w:r>
       <w:r>
         <w:rPr>
@@ -140,7 +270,13 @@
         <w:t>名前に</w:t>
       </w:r>
       <w:r>
-        <w:t>R_Hand</w:t>
+        <w:t>R_</w:t>
+      </w:r>
+      <w:r>
+        <w:t xml:space="preserve"> </w:t>
+      </w:r>
+      <w:r>
+        <w:t>Foot</w:t>
       </w:r>
       <w:r>
         <w:rPr>
@@ -152,13 +288,10 @@
         <w:t>Right</w:t>
       </w:r>
       <w:r>
-        <w:rPr>
-          <w:rFonts w:hint="eastAsia"/>
-        </w:rPr>
-        <w:t>H</w:t>
-      </w:r>
-      <w:r>
-        <w:t>and</w:t>
+        <w:t xml:space="preserve"> </w:t>
+      </w:r>
+      <w:r>
+        <w:t>Foot</w:t>
       </w:r>
       <w:r>
         <w:rPr>
@@ -171,236 +304,690 @@
       <w:pPr>
         <w:ind w:firstLine="840"/>
       </w:pPr>
-      <w:r>
-        <w:t>Fを押しながら左右矢印キー(FootのF)</w:t>
-      </w:r>
-      <w:r>
-        <w:rPr>
-          <w:rFonts w:hint="eastAsia"/>
-        </w:rPr>
-        <w:t xml:space="preserve">　：　左右F</w:t>
-      </w:r>
-      <w:r>
-        <w:t>oot</w:t>
-      </w:r>
-      <w:r>
-        <w:rPr>
-          <w:rFonts w:hint="eastAsia"/>
-        </w:rPr>
-        <w:t>の選択</w:t>
-      </w:r>
     </w:p>
     <w:p>
       <w:pPr>
         <w:ind w:firstLine="840"/>
       </w:pPr>
       <w:r>
+        <w:rPr>
+          <w:rFonts w:hint="eastAsia"/>
+        </w:rPr>
+        <w:t>左右矢印　：　同階層ジョイント選択</w:t>
+      </w:r>
+    </w:p>
+    <w:p>
+      <w:pPr>
+        <w:ind w:firstLine="840"/>
+      </w:pPr>
+    </w:p>
+    <w:p>
+      <w:pPr>
+        <w:ind w:firstLine="840"/>
+      </w:pPr>
+      <w:r>
+        <w:rPr>
+          <w:rFonts w:hint="eastAsia"/>
+        </w:rPr>
+        <w:t>上下矢印　：　親階層ジョイント、子供階層ジョイント選択</w:t>
+      </w:r>
+    </w:p>
+    <w:p>
+      <w:pPr>
+        <w:ind w:firstLine="840"/>
+      </w:pPr>
+    </w:p>
+    <w:p>
+      <w:pPr>
+        <w:ind w:firstLine="840"/>
+      </w:pPr>
+    </w:p>
+    <w:p>
+      <w:r>
+        <w:rPr>
+          <w:rFonts w:hint="eastAsia"/>
+        </w:rPr>
+        <w:t>ジョイント姿勢</w:t>
+      </w:r>
+    </w:p>
+    <w:p>
+      <w:pPr>
+        <w:ind w:firstLine="840"/>
+      </w:pPr>
+      <w:r>
+        <w:rPr>
+          <w:rFonts w:hint="eastAsia"/>
+        </w:rPr>
+        <w:t>マウスホイール＋Tキー　：　ジョイントツイスト</w:t>
+      </w:r>
+    </w:p>
+    <w:p>
+      <w:pPr>
+        <w:ind w:firstLine="840"/>
+      </w:pPr>
+    </w:p>
+    <w:p/>
+    <w:p>
+      <w:r>
+        <w:rPr>
+          <w:rFonts w:hint="eastAsia"/>
+        </w:rPr>
+        <w:t>タイムライン</w:t>
+      </w:r>
+    </w:p>
+    <w:p>
+      <w:r>
         <w:tab/>
       </w:r>
       <w:r>
         <w:rPr>
           <w:rFonts w:hint="eastAsia"/>
         </w:rPr>
-        <w:t>名前にL</w:t>
-      </w:r>
-      <w:r>
-        <w:t>_Foot</w:t>
-      </w:r>
-      <w:r>
-        <w:rPr>
-          <w:rFonts w:hint="eastAsia"/>
-        </w:rPr>
-        <w:t>またはL</w:t>
-      </w:r>
-      <w:r>
-        <w:t>eft</w:t>
-      </w:r>
-      <w:r>
-        <w:t xml:space="preserve"> </w:t>
-      </w:r>
-      <w:r>
-        <w:t>Foot</w:t>
-      </w:r>
-      <w:r>
-        <w:rPr>
-          <w:rFonts w:hint="eastAsia"/>
-        </w:rPr>
-        <w:t>を含む</w:t>
+        <w:t>マウスホイール＋</w:t>
+      </w:r>
+      <w:r>
+        <w:t>Ctrl</w:t>
+      </w:r>
+      <w:r>
+        <w:rPr>
+          <w:rFonts w:hint="eastAsia"/>
+        </w:rPr>
+        <w:t>キー　：　１フレーム単位のフレーム移動</w:t>
+      </w:r>
+    </w:p>
+    <w:p/>
+    <w:p>
+      <w:r>
+        <w:rPr>
+          <w:rFonts w:hint="eastAsia"/>
+        </w:rPr>
+        <w:t>マニピュレータ</w:t>
+      </w:r>
+    </w:p>
+    <w:p>
+      <w:r>
+        <w:tab/>
+      </w:r>
+      <w:r>
+        <w:rPr>
+          <w:rFonts w:hint="eastAsia"/>
+        </w:rPr>
+        <w:t>Sを押しながらマウス右ドラッグ　：　マニピュレータ表示倍率変更</w:t>
       </w:r>
     </w:p>
     <w:p>
       <w:pPr>
         <w:ind w:firstLine="840"/>
       </w:pPr>
-      <w:r>
-        <w:tab/>
-      </w:r>
-      <w:r>
-        <w:rPr>
-          <w:rFonts w:hint="eastAsia"/>
-        </w:rPr>
-        <w:t>名前に</w:t>
-      </w:r>
-      <w:r>
-        <w:t>R_</w:t>
-      </w:r>
-      <w:r>
-        <w:t xml:space="preserve"> </w:t>
-      </w:r>
-      <w:r>
-        <w:t>Foot</w:t>
-      </w:r>
-      <w:r>
-        <w:rPr>
-          <w:rFonts w:hint="eastAsia"/>
-        </w:rPr>
-        <w:t>または</w:t>
-      </w:r>
-      <w:r>
-        <w:t>Right</w:t>
-      </w:r>
-      <w:r>
-        <w:t xml:space="preserve"> </w:t>
-      </w:r>
-      <w:r>
-        <w:t>Foot</w:t>
-      </w:r>
-      <w:r>
-        <w:rPr>
-          <w:rFonts w:hint="eastAsia"/>
-        </w:rPr>
-        <w:t>を含む</w:t>
-      </w:r>
-    </w:p>
-    <w:p>
-      <w:pPr>
-        <w:ind w:firstLine="840"/>
-      </w:pPr>
-    </w:p>
-    <w:p>
-      <w:pPr>
-        <w:ind w:firstLine="840"/>
-      </w:pPr>
-      <w:r>
-        <w:rPr>
-          <w:rFonts w:hint="eastAsia"/>
-        </w:rPr>
-        <w:t>左右矢印　：　同階層ジョイント選択</w:t>
-      </w:r>
-    </w:p>
-    <w:p>
-      <w:pPr>
-        <w:ind w:firstLine="840"/>
-      </w:pPr>
-    </w:p>
-    <w:p>
-      <w:pPr>
-        <w:ind w:firstLine="840"/>
-      </w:pPr>
-      <w:r>
-        <w:rPr>
-          <w:rFonts w:hint="eastAsia"/>
-        </w:rPr>
-        <w:t>上下矢印　：　親階層ジョイント、子供階層ジョイント選択</w:t>
-      </w:r>
-    </w:p>
-    <w:p>
-      <w:pPr>
-        <w:ind w:firstLine="840"/>
-      </w:pPr>
-    </w:p>
-    <w:p>
-      <w:pPr>
-        <w:ind w:firstLine="840"/>
-      </w:pPr>
-    </w:p>
-    <w:p>
-      <w:r>
-        <w:rPr>
-          <w:rFonts w:hint="eastAsia"/>
-        </w:rPr>
-        <w:t>ジョイント姿勢</w:t>
-      </w:r>
-    </w:p>
-    <w:p>
-      <w:pPr>
-        <w:ind w:firstLine="840"/>
-      </w:pPr>
-      <w:r>
-        <w:rPr>
-          <w:rFonts w:hint="eastAsia"/>
-        </w:rPr>
-        <w:t>マウスホイール＋Tキー　：　ジョイントツイスト</w:t>
-      </w:r>
-    </w:p>
-    <w:p>
-      <w:pPr>
-        <w:ind w:firstLine="840"/>
-      </w:pPr>
     </w:p>
     <w:p/>
-    <w:p>
-      <w:r>
-        <w:rPr>
-          <w:rFonts w:hint="eastAsia"/>
-        </w:rPr>
-        <w:t>タイムライン</w:t>
-      </w:r>
-    </w:p>
-    <w:p>
-      <w:r>
-        <w:tab/>
-      </w:r>
-      <w:r>
-        <w:rPr>
-          <w:rFonts w:hint="eastAsia"/>
-        </w:rPr>
-        <w:t>マウスホイール＋</w:t>
-      </w:r>
-      <w:r>
-        <w:t>Ctrl</w:t>
-      </w:r>
-      <w:r>
-        <w:rPr>
-          <w:rFonts w:hint="eastAsia"/>
-        </w:rPr>
-        <w:t>キー　：　１フレーム単位のフレーム移動</w:t>
-      </w:r>
-    </w:p>
     <w:p/>
     <w:p>
       <w:r>
         <w:rPr>
           <w:rFonts w:hint="eastAsia"/>
         </w:rPr>
-        <w:t>マニピュレータ</w:t>
-      </w:r>
-    </w:p>
-    <w:p>
-      <w:pPr>
-        <w:rPr>
-          <w:rFonts w:hint="eastAsia"/>
-        </w:rPr>
-      </w:pPr>
-      <w:r>
-        <w:tab/>
-      </w:r>
-      <w:r>
-        <w:rPr>
-          <w:rFonts w:hint="eastAsia"/>
-        </w:rPr>
-        <w:t>Sを押しながらマウス右ドラッグ　：　マニピュレータ表示倍率変更</w:t>
-      </w:r>
-    </w:p>
-    <w:p>
-      <w:pPr>
-        <w:ind w:firstLine="840"/>
-      </w:pPr>
-    </w:p>
-    <w:p>
-      <w:pPr>
-        <w:ind w:firstLine="840"/>
-      </w:pPr>
+        <w:t>次ページへ続く</w:t>
+      </w:r>
+    </w:p>
+    <w:p>
+      <w:pPr>
+        <w:widowControl/>
+        <w:jc w:val="left"/>
+      </w:pPr>
+      <w:r>
+        <w:br w:type="page"/>
+      </w:r>
+      <w:proofErr w:type="spellStart"/>
+      <w:r>
+        <w:lastRenderedPageBreak/>
+        <w:t>TourBoxNEO</w:t>
+      </w:r>
+      <w:proofErr w:type="spellEnd"/>
+      <w:r>
+        <w:t>(https://www.tourboxtech.com/jp/)デバイスへの対応</w:t>
+      </w:r>
+    </w:p>
+    <w:p>
+      <w:pPr>
+        <w:ind w:firstLineChars="100" w:firstLine="210"/>
+      </w:pPr>
+      <w:proofErr w:type="spellStart"/>
+      <w:r>
+        <w:t>TourBox</w:t>
+      </w:r>
+      <w:proofErr w:type="spellEnd"/>
+      <w:r>
+        <w:t>設定用のPresetをTest/</w:t>
+      </w:r>
+      <w:proofErr w:type="spellStart"/>
+      <w:r>
+        <w:t>TourBox_Preset</w:t>
+      </w:r>
+      <w:proofErr w:type="spellEnd"/>
+      <w:r>
+        <w:t>フォルダに置きました</w:t>
+      </w:r>
+    </w:p>
+    <w:p>
+      <w:r>
+        <w:rPr>
+          <w:rFonts w:hint="eastAsia"/>
+        </w:rPr>
+        <w:t xml:space="preserve">　注意とコツ</w:t>
+      </w:r>
+    </w:p>
+    <w:p>
+      <w:r>
+        <w:rPr>
+          <w:rFonts w:hint="eastAsia"/>
+        </w:rPr>
+        <w:t xml:space="preserve">　</w:t>
+      </w:r>
+      <w:r>
+        <w:rPr>
+          <w:rFonts w:hint="eastAsia"/>
+        </w:rPr>
+        <w:t xml:space="preserve">　</w:t>
+      </w:r>
+      <w:r>
+        <w:rPr>
+          <w:rFonts w:hint="eastAsia"/>
+        </w:rPr>
+        <w:t>特にスクロール</w:t>
+      </w:r>
+      <w:r>
+        <w:t>(縦ダイヤル)に関して、</w:t>
+      </w:r>
+    </w:p>
+    <w:p>
+      <w:r>
+        <w:rPr>
+          <w:rFonts w:hint="eastAsia"/>
+        </w:rPr>
+        <w:t xml:space="preserve">　　タイムラインを動かす際にはマウスカーソルをタイムライン上に、</w:t>
+      </w:r>
+    </w:p>
+    <w:p>
+      <w:r>
+        <w:rPr>
+          <w:rFonts w:hint="eastAsia"/>
+        </w:rPr>
+        <w:t xml:space="preserve">　　その他の場合はマウスカーソルを３</w:t>
+      </w:r>
+      <w:r>
+        <w:t>Dウインドウ上においておくと誤動作が少ない</w:t>
+      </w:r>
+    </w:p>
+    <w:p>
+      <w:r>
+        <w:rPr>
+          <w:rFonts w:hint="eastAsia"/>
+        </w:rPr>
+        <w:t xml:space="preserve">　　場合によっては対象ウインドウをクリックしてから操作すると動作する</w:t>
+      </w:r>
+    </w:p>
+    <w:p>
+      <w:pPr>
+        <w:ind w:firstLineChars="100" w:firstLine="210"/>
+      </w:pPr>
+      <w:r>
+        <w:rPr>
+          <w:rFonts w:hint="eastAsia"/>
+        </w:rPr>
+        <w:t>操作方法</w:t>
+      </w:r>
+    </w:p>
+    <w:p>
+      <w:r>
+        <w:rPr>
+          <w:rFonts w:hint="eastAsia"/>
+        </w:rPr>
+        <w:t xml:space="preserve">　　ショートボタン：画面下の</w:t>
+      </w:r>
+      <w:r>
+        <w:t>2段目メニュー切り替え</w:t>
+      </w:r>
+    </w:p>
+    <w:p>
+      <w:r>
+        <w:rPr>
+          <w:rFonts w:hint="eastAsia"/>
+        </w:rPr>
+        <w:t xml:space="preserve">　　下ボタンを押しながらショートボタンを押す度：画面下の２段目メニューのセレクト</w:t>
+      </w:r>
+    </w:p>
+    <w:p>
+      <w:r>
+        <w:rPr>
+          <w:rFonts w:hint="eastAsia"/>
+        </w:rPr>
+        <w:t xml:space="preserve">　　上ボタンを押しながらショートボタンを押す度：画面上のコマンドメニュー切り替え</w:t>
+      </w:r>
+    </w:p>
+    <w:p>
+      <w:r>
+        <w:rPr>
+          <w:rFonts w:hint="eastAsia"/>
+        </w:rPr>
+        <w:t xml:space="preserve">　　</w:t>
+      </w:r>
+      <w:r>
+        <w:t>IK操作切り替え</w:t>
+      </w:r>
+    </w:p>
+    <w:p>
+      <w:r>
+        <w:rPr>
+          <w:rFonts w:hint="eastAsia"/>
+        </w:rPr>
+        <w:t xml:space="preserve">　　　トップボタンを押す度に、回転、移動、スケールの順番で切り替え</w:t>
+      </w:r>
+    </w:p>
+    <w:p>
+      <w:r>
+        <w:rPr>
+          <w:rFonts w:hint="eastAsia"/>
+        </w:rPr>
+        <w:t xml:space="preserve">　　　</w:t>
+      </w:r>
+      <w:r>
+        <w:t>(３Dウインドウをクリックしてからでないと機能しない場合あり)</w:t>
+      </w:r>
+    </w:p>
+    <w:p>
+      <w:r>
+        <w:rPr>
+          <w:rFonts w:hint="eastAsia"/>
+        </w:rPr>
+        <w:t xml:space="preserve">　　回転詳細度切り替え</w:t>
+      </w:r>
+    </w:p>
+    <w:p>
+      <w:r>
+        <w:rPr>
+          <w:rFonts w:hint="eastAsia"/>
+        </w:rPr>
+        <w:t xml:space="preserve">　　　トールボタン＋右丸ボタン：詳細モードオフ</w:t>
+      </w:r>
+      <w:r>
+        <w:t>(通常モード)</w:t>
+      </w:r>
+    </w:p>
+    <w:p>
+      <w:r>
+        <w:rPr>
+          <w:rFonts w:hint="eastAsia"/>
+        </w:rPr>
+        <w:t xml:space="preserve">　　　トールボタン＋左丸ボタン：詳細モードオン</w:t>
+      </w:r>
+      <w:r>
+        <w:t>(詳細モード)</w:t>
+      </w:r>
+    </w:p>
+    <w:p>
+      <w:r>
+        <w:rPr>
+          <w:rFonts w:hint="eastAsia"/>
+        </w:rPr>
+        <w:t xml:space="preserve">　　グラフウインドウのカエルボタンを押して</w:t>
+      </w:r>
+      <w:r>
+        <w:t>Boneモードの場合</w:t>
+      </w:r>
+    </w:p>
+    <w:p>
+      <w:r>
+        <w:rPr>
+          <w:rFonts w:hint="eastAsia"/>
+        </w:rPr>
+        <w:t xml:space="preserve">　　　ダイヤル回転：選択ジョイント</w:t>
+      </w:r>
+      <w:r>
+        <w:t>Y軸回転</w:t>
+      </w:r>
+    </w:p>
+    <w:p>
+      <w:r>
+        <w:rPr>
+          <w:rFonts w:hint="eastAsia"/>
+        </w:rPr>
+        <w:t xml:space="preserve">　　　ノブ回転：選択ジョイント</w:t>
+      </w:r>
+      <w:r>
+        <w:t>Z軸回転</w:t>
+      </w:r>
+    </w:p>
+    <w:p>
+      <w:r>
+        <w:rPr>
+          <w:rFonts w:hint="eastAsia"/>
+        </w:rPr>
+        <w:t xml:space="preserve">　　　スクロール回転：選択ジョイント</w:t>
+      </w:r>
+      <w:r>
+        <w:t>X軸回転</w:t>
+      </w:r>
+    </w:p>
+    <w:p>
+      <w:r>
+        <w:rPr>
+          <w:rFonts w:hint="eastAsia"/>
+        </w:rPr>
+        <w:t xml:space="preserve">　　グラフウインドウのカエルボタンを押して</w:t>
+      </w:r>
+      <w:r>
+        <w:t>Cameraモードの場合</w:t>
+      </w:r>
+    </w:p>
+    <w:p>
+      <w:r>
+        <w:rPr>
+          <w:rFonts w:hint="eastAsia"/>
+        </w:rPr>
+        <w:t xml:space="preserve">　　　ダイヤル回転：カメラアニメ</w:t>
+      </w:r>
+      <w:r>
+        <w:t>Y軸回転</w:t>
+      </w:r>
+    </w:p>
+    <w:p>
+      <w:r>
+        <w:rPr>
+          <w:rFonts w:hint="eastAsia"/>
+        </w:rPr>
+        <w:t xml:space="preserve">　　　ノブ回転：カメラアニメ</w:t>
+      </w:r>
+      <w:r>
+        <w:t>Z軸回転</w:t>
+      </w:r>
+    </w:p>
+    <w:p>
+      <w:r>
+        <w:rPr>
+          <w:rFonts w:hint="eastAsia"/>
+        </w:rPr>
+        <w:t xml:space="preserve">　　　スクロール回転：カメラアニメ</w:t>
+      </w:r>
+      <w:r>
+        <w:t>X軸回転</w:t>
+      </w:r>
+    </w:p>
+    <w:p>
+      <w:r>
+        <w:rPr>
+          <w:rFonts w:hint="eastAsia"/>
+        </w:rPr>
+        <w:t xml:space="preserve">　　右矢印ボタンを押しながらの場合</w:t>
+      </w:r>
+    </w:p>
+    <w:p>
+      <w:r>
+        <w:rPr>
+          <w:rFonts w:hint="eastAsia"/>
+        </w:rPr>
+        <w:t xml:space="preserve">　　　ダイヤル回転：編集用カメラ</w:t>
+      </w:r>
+      <w:r>
+        <w:t>Y軸回転</w:t>
+      </w:r>
+    </w:p>
+    <w:p>
+      <w:r>
+        <w:rPr>
+          <w:rFonts w:hint="eastAsia"/>
+        </w:rPr>
+        <w:t xml:space="preserve">　　　ノブ回転：編集用カメラ</w:t>
+      </w:r>
+      <w:r>
+        <w:t>Z軸回転</w:t>
+      </w:r>
+    </w:p>
+    <w:p>
+      <w:r>
+        <w:rPr>
+          <w:rFonts w:hint="eastAsia"/>
+        </w:rPr>
+        <w:t xml:space="preserve">　　　スクロール回転：編集用カメラ</w:t>
+      </w:r>
+      <w:r>
+        <w:t>X軸回転</w:t>
+      </w:r>
+    </w:p>
+    <w:p>
+      <w:r>
+        <w:rPr>
+          <w:rFonts w:hint="eastAsia"/>
+        </w:rPr>
+        <w:t xml:space="preserve">　　上記回転編集時に詳細モードにしてから操作すると細かく操作可能</w:t>
+      </w:r>
+    </w:p>
+    <w:p>
+      <w:r>
+        <w:rPr>
+          <w:rFonts w:hint="eastAsia"/>
+        </w:rPr>
+        <w:t xml:space="preserve">　　上記『回転』は、</w:t>
+      </w:r>
+      <w:r>
+        <w:t>IK操作切り替えに従うので切り替えに応じて『移動』、『スケール』に置き換えて解釈</w:t>
+      </w:r>
+    </w:p>
+    <w:p>
+      <w:r>
+        <w:rPr>
+          <w:rFonts w:hint="eastAsia"/>
+        </w:rPr>
+        <w:t xml:space="preserve">　　スケール操作は全軸スケールがデフォルト動作、各軸スケールするにはサイドボタンを押しながら上記操作</w:t>
+      </w:r>
+    </w:p>
+    <w:p/>
+    <w:p>
+      <w:r>
+        <w:rPr>
+          <w:rFonts w:hint="eastAsia"/>
+        </w:rPr>
+        <w:t>次ページへ続く</w:t>
+      </w:r>
+    </w:p>
+    <w:p>
+      <w:pPr>
+        <w:widowControl/>
+        <w:ind w:firstLineChars="200" w:firstLine="420"/>
+        <w:jc w:val="left"/>
+      </w:pPr>
+      <w:r>
+        <w:br w:type="page"/>
+      </w:r>
+      <w:r>
+        <w:lastRenderedPageBreak/>
+        <w:t>Tourボタンを押しながらノブ回転：タイムライン複数フレームを選択している場合に、</w:t>
+      </w:r>
+      <w:proofErr w:type="spellStart"/>
+      <w:r>
+        <w:t>ApplyFrame</w:t>
+      </w:r>
+      <w:proofErr w:type="spellEnd"/>
+      <w:r>
+        <w:t>を範囲内で移動</w:t>
+      </w:r>
+    </w:p>
+    <w:p>
+      <w:pPr>
+        <w:widowControl/>
+        <w:ind w:firstLineChars="200" w:firstLine="420"/>
+        <w:jc w:val="left"/>
+        <w:rPr>
+          <w:rFonts w:hint="eastAsia"/>
+        </w:rPr>
+      </w:pPr>
+    </w:p>
+    <w:p>
+      <w:r>
+        <w:rPr>
+          <w:rFonts w:hint="eastAsia"/>
+        </w:rPr>
+        <w:t xml:space="preserve">　　スクロール回転：</w:t>
+      </w:r>
+    </w:p>
+    <w:p>
+      <w:r>
+        <w:rPr>
+          <w:rFonts w:hint="eastAsia"/>
+        </w:rPr>
+        <w:t xml:space="preserve">　　　ジョイントをクリック後ホイール</w:t>
+      </w:r>
+      <w:r>
+        <w:t xml:space="preserve"> --&gt; ジョイントX軸回転</w:t>
+      </w:r>
+    </w:p>
+    <w:p>
+      <w:r>
+        <w:rPr>
+          <w:rFonts w:hint="eastAsia"/>
+        </w:rPr>
+        <w:t xml:space="preserve">　　　タイムラインをクリック後ホイール</w:t>
+      </w:r>
+      <w:r>
+        <w:t xml:space="preserve"> --&gt; カレントタイム移動</w:t>
+      </w:r>
+    </w:p>
+    <w:p>
+      <w:pPr>
+        <w:rPr>
+          <w:rFonts w:hint="eastAsia"/>
+        </w:rPr>
+      </w:pPr>
+    </w:p>
+    <w:p>
+      <w:r>
+        <w:rPr>
+          <w:rFonts w:hint="eastAsia"/>
+        </w:rPr>
+        <w:t xml:space="preserve">　　左丸ボタン：</w:t>
+      </w:r>
+      <w:r>
+        <w:t>Undo</w:t>
+      </w:r>
+    </w:p>
+    <w:p>
+      <w:r>
+        <w:rPr>
+          <w:rFonts w:hint="eastAsia"/>
+        </w:rPr>
+        <w:t xml:space="preserve">　　右丸ボタン：</w:t>
+      </w:r>
+      <w:r>
+        <w:t>Redo</w:t>
+      </w:r>
+    </w:p>
+    <w:p>
+      <w:r>
+        <w:rPr>
+          <w:rFonts w:hint="eastAsia"/>
+        </w:rPr>
+        <w:t xml:space="preserve">　　左矢印：アンドゥポイント作成</w:t>
+      </w:r>
+    </w:p>
+    <w:p>
+      <w:pPr>
+        <w:rPr>
+          <w:rFonts w:hint="eastAsia"/>
+        </w:rPr>
+      </w:pPr>
+    </w:p>
+    <w:p>
+      <w:r>
+        <w:rPr>
+          <w:rFonts w:hint="eastAsia"/>
+        </w:rPr>
+        <w:t xml:space="preserve">　　ノブボタン押下：カメラターゲットを常に選択ジョイントに</w:t>
+      </w:r>
+      <w:r>
+        <w:t>.</w:t>
+      </w:r>
+    </w:p>
+    <w:p>
+      <w:r>
+        <w:rPr>
+          <w:rFonts w:hint="eastAsia"/>
+        </w:rPr>
+        <w:t xml:space="preserve">　　ダイヤルボタン押下：カメラターゲットを押した直後に一度だけ選択ジョイントに</w:t>
+      </w:r>
+      <w:r>
+        <w:t>.</w:t>
+      </w:r>
+    </w:p>
+    <w:p>
+      <w:r>
+        <w:rPr>
+          <w:rFonts w:hint="eastAsia"/>
+        </w:rPr>
+        <w:t xml:space="preserve">　　右矢印を押しながらダイヤルボタン押下：マニピュレータを注視点に</w:t>
+      </w:r>
+      <w:r>
+        <w:t>.</w:t>
+      </w:r>
+    </w:p>
+    <w:p/>
+    <w:p>
+      <w:r>
+        <w:rPr>
+          <w:rFonts w:hint="eastAsia"/>
+        </w:rPr>
+        <w:t xml:space="preserve">　　サイドボタン＋十字ボタン</w:t>
+      </w:r>
+    </w:p>
+    <w:p>
+      <w:r>
+        <w:rPr>
+          <w:rFonts w:hint="eastAsia"/>
+        </w:rPr>
+        <w:t xml:space="preserve">　　　サイドボタン＋上：親ジョイントを選択</w:t>
+      </w:r>
+    </w:p>
+    <w:p>
+      <w:r>
+        <w:rPr>
+          <w:rFonts w:hint="eastAsia"/>
+        </w:rPr>
+        <w:t xml:space="preserve">　　　サイドボタン＋下：子供ジョイントを選択</w:t>
+      </w:r>
+    </w:p>
+    <w:p>
+      <w:r>
+        <w:rPr>
+          <w:rFonts w:hint="eastAsia"/>
+        </w:rPr>
+        <w:t xml:space="preserve">　　　サイドボタン＋左、サイドボタン＋右：シスター、ブラザージョイント選択</w:t>
+      </w:r>
+      <w:r>
+        <w:t xml:space="preserve">. </w:t>
+      </w:r>
+    </w:p>
+    <w:p>
+      <w:r>
+        <w:rPr>
+          <w:rFonts w:hint="eastAsia"/>
+        </w:rPr>
+        <w:t xml:space="preserve">　　　　名前に</w:t>
+      </w:r>
+      <w:r>
+        <w:t>_L_(_R_)が含まれている場合_R_(_L_)が含まれている名前を選択.</w:t>
+      </w:r>
+    </w:p>
+    <w:p>
+      <w:pPr>
+        <w:rPr>
+          <w:rFonts w:hint="eastAsia"/>
+        </w:rPr>
+      </w:pPr>
+      <w:r>
+        <w:rPr>
+          <w:rFonts w:hint="eastAsia"/>
+        </w:rPr>
+        <w:t xml:space="preserve">　　</w:t>
+      </w:r>
     </w:p>
     <w:sectPr>
       <w:pgSz w:w="11906" w:h="16838"/>
@@ -413,7 +1000,7 @@
 </file>
 
 <file path=word/styles.xml><?xml version="1.0" encoding="utf-8"?>
-<w:styles xmlns:mc="http://schemas.openxmlformats.org/markup-compatibility/2006" xmlns:r="http://schemas.openxmlformats.org/officeDocument/2006/relationships" xmlns:w="http://schemas.openxmlformats.org/wordprocessingml/2006/main" xmlns:w14="http://schemas.microsoft.com/office/word/2010/wordml" xmlns:w15="http://schemas.microsoft.com/office/word/2012/wordml" xmlns:w16cex="http://schemas.microsoft.com/office/word/2018/wordml/cex" xmlns:w16cid="http://schemas.microsoft.com/office/word/2016/wordml/cid" xmlns:w16="http://schemas.microsoft.com/office/word/2018/wordml" xmlns:w16sdtdh="http://schemas.microsoft.com/office/word/2020/wordml/sdtdatahash" xmlns:w16se="http://schemas.microsoft.com/office/word/2015/wordml/symex" mc:Ignorable="w14 w15 w16se w16cid w16 w16cex w16sdtdh">
+<w:styles xmlns:mc="http://schemas.openxmlformats.org/markup-compatibility/2006" xmlns:r="http://schemas.openxmlformats.org/officeDocument/2006/relationships" xmlns:w="http://schemas.openxmlformats.org/wordprocessingml/2006/main" xmlns:w14="http://schemas.microsoft.com/office/word/2010/wordml" xmlns:w15="http://schemas.microsoft.com/office/word/2012/wordml" xmlns:w16cex="http://schemas.microsoft.com/office/word/2018/wordml/cex" xmlns:w16cid="http://schemas.microsoft.com/office/word/2016/wordml/cid" xmlns:w16="http://schemas.microsoft.com/office/word/2018/wordml" xmlns:w16du="http://schemas.microsoft.com/office/word/2023/wordml/word16du" xmlns:w16sdtdh="http://schemas.microsoft.com/office/word/2020/wordml/sdtdatahash" xmlns:w16sdtfl="http://schemas.microsoft.com/office/word/2024/wordml/sdtformatlock" xmlns:w16se="http://schemas.microsoft.com/office/word/2015/wordml/symex" mc:Ignorable="w14 w15 w16se w16cid w16 w16cex w16sdtdh w16sdtfl w16du">
   <w:docDefaults>
     <w:rPrDefault>
       <w:rPr>

</xml_diff>

<commit_message>
Explain how to rotate each axis with Keyboard at RightPainOfApplication.
</commit_message>
<xml_diff>
--- a/Documents/TroubleShooting/0_ShortCutKey.docx
+++ b/Documents/TroubleShooting/0_ShortCutKey.docx
@@ -96,31 +96,16 @@
         <w:rPr>
           <w:rFonts w:hint="eastAsia"/>
         </w:rPr>
-        <w:t>名前に</w:t>
-      </w:r>
-      <w:proofErr w:type="spellStart"/>
-      <w:r>
-        <w:rPr>
-          <w:rFonts w:hint="eastAsia"/>
-        </w:rPr>
-        <w:t>L</w:t>
+        <w:t>名前にL</w:t>
       </w:r>
       <w:r>
         <w:t>_Hand</w:t>
       </w:r>
-      <w:proofErr w:type="spellEnd"/>
-      <w:r>
-        <w:rPr>
-          <w:rFonts w:hint="eastAsia"/>
-        </w:rPr>
-        <w:t>または</w:t>
-      </w:r>
-      <w:proofErr w:type="spellStart"/>
-      <w:r>
-        <w:rPr>
-          <w:rFonts w:hint="eastAsia"/>
-        </w:rPr>
-        <w:t>L</w:t>
+      <w:r>
+        <w:rPr>
+          <w:rFonts w:hint="eastAsia"/>
+        </w:rPr>
+        <w:t>またはL</w:t>
       </w:r>
       <w:r>
         <w:t>eft</w:t>
@@ -134,7 +119,6 @@
       <w:r>
         <w:t>and</w:t>
       </w:r>
-      <w:proofErr w:type="spellEnd"/>
       <w:r>
         <w:rPr>
           <w:rFonts w:hint="eastAsia"/>
@@ -155,18 +139,15 @@
         </w:rPr>
         <w:t>名前に</w:t>
       </w:r>
-      <w:proofErr w:type="spellStart"/>
       <w:r>
         <w:t>R_Hand</w:t>
       </w:r>
-      <w:proofErr w:type="spellEnd"/>
       <w:r>
         <w:rPr>
           <w:rFonts w:hint="eastAsia"/>
         </w:rPr>
         <w:t>または</w:t>
       </w:r>
-      <w:proofErr w:type="spellStart"/>
       <w:r>
         <w:t>Right</w:t>
       </w:r>
@@ -179,7 +160,6 @@
       <w:r>
         <w:t>and</w:t>
       </w:r>
-      <w:proofErr w:type="spellEnd"/>
       <w:r>
         <w:rPr>
           <w:rFonts w:hint="eastAsia"/>
@@ -221,19 +201,11 @@
         <w:rPr>
           <w:rFonts w:hint="eastAsia"/>
         </w:rPr>
-        <w:t>名前に</w:t>
-      </w:r>
-      <w:proofErr w:type="spellStart"/>
-      <w:r>
-        <w:rPr>
-          <w:rFonts w:hint="eastAsia"/>
-        </w:rPr>
-        <w:t>L</w:t>
+        <w:t>名前にL</w:t>
       </w:r>
       <w:r>
         <w:t>_Foot</w:t>
       </w:r>
-      <w:proofErr w:type="spellEnd"/>
       <w:r>
         <w:rPr>
           <w:rFonts w:hint="eastAsia"/>
@@ -438,35 +410,17 @@
       <w:r>
         <w:br w:type="page"/>
       </w:r>
-      <w:proofErr w:type="spellStart"/>
       <w:r>
         <w:lastRenderedPageBreak/>
-        <w:t>TourBoxNEO</w:t>
-      </w:r>
-      <w:proofErr w:type="spellEnd"/>
-      <w:r>
-        <w:t>(https://www.tourboxtech.com/jp/)デバイスへの対応</w:t>
+        <w:t>TourBoxNEO(https://www.tourboxtech.com/jp/)デバイスへの対応</w:t>
       </w:r>
     </w:p>
     <w:p>
       <w:pPr>
         <w:ind w:firstLineChars="100" w:firstLine="210"/>
       </w:pPr>
-      <w:proofErr w:type="spellStart"/>
-      <w:r>
-        <w:t>TourBox</w:t>
-      </w:r>
-      <w:proofErr w:type="spellEnd"/>
-      <w:r>
-        <w:t>設定用のPresetをTest/</w:t>
-      </w:r>
-      <w:proofErr w:type="spellStart"/>
-      <w:r>
-        <w:t>TourBox_Preset</w:t>
-      </w:r>
-      <w:proofErr w:type="spellEnd"/>
-      <w:r>
-        <w:t>フォルダに置きました</w:t>
+      <w:r>
+        <w:t>TourBox設定用のPresetをTest/TourBox_Presetフォルダに置きました</w:t>
       </w:r>
     </w:p>
     <w:p>
@@ -482,19 +436,7 @@
         <w:rPr>
           <w:rFonts w:hint="eastAsia"/>
         </w:rPr>
-        <w:t xml:space="preserve">　</w:t>
-      </w:r>
-      <w:r>
-        <w:rPr>
-          <w:rFonts w:hint="eastAsia"/>
-        </w:rPr>
-        <w:t xml:space="preserve">　</w:t>
-      </w:r>
-      <w:r>
-        <w:rPr>
-          <w:rFonts w:hint="eastAsia"/>
-        </w:rPr>
-        <w:t>特にスクロール</w:t>
+        <w:t xml:space="preserve">　　特にスクロール</w:t>
       </w:r>
       <w:r>
         <w:t>(縦ダイヤル)に関して、</w:t>
@@ -801,15 +743,7 @@
       </w:r>
       <w:r>
         <w:lastRenderedPageBreak/>
-        <w:t>Tourボタンを押しながらノブ回転：タイムライン複数フレームを選択している場合に、</w:t>
-      </w:r>
-      <w:proofErr w:type="spellStart"/>
-      <w:r>
-        <w:t>ApplyFrame</w:t>
-      </w:r>
-      <w:proofErr w:type="spellEnd"/>
-      <w:r>
-        <w:t>を範囲内で移動</w:t>
+        <w:t>Tourボタンを押しながらノブ回転：タイムライン複数フレームを選択している場合に、ApplyFrameを範囲内で移動</w:t>
       </w:r>
     </w:p>
     <w:p>
@@ -817,9 +751,6 @@
         <w:widowControl/>
         <w:ind w:firstLineChars="200" w:firstLine="420"/>
         <w:jc w:val="left"/>
-        <w:rPr>
-          <w:rFonts w:hint="eastAsia"/>
-        </w:rPr>
       </w:pPr>
     </w:p>
     <w:p>
@@ -852,81 +783,203 @@
         <w:t xml:space="preserve"> --&gt; カレントタイム移動</w:t>
       </w:r>
     </w:p>
+    <w:p/>
+    <w:p>
+      <w:r>
+        <w:rPr>
+          <w:rFonts w:hint="eastAsia"/>
+        </w:rPr>
+        <w:t xml:space="preserve">　　左丸ボタン：</w:t>
+      </w:r>
+      <w:r>
+        <w:t>Undo</w:t>
+      </w:r>
+    </w:p>
+    <w:p>
+      <w:r>
+        <w:rPr>
+          <w:rFonts w:hint="eastAsia"/>
+        </w:rPr>
+        <w:t xml:space="preserve">　　右丸ボタン：</w:t>
+      </w:r>
+      <w:r>
+        <w:t>Redo</w:t>
+      </w:r>
+    </w:p>
+    <w:p>
+      <w:r>
+        <w:rPr>
+          <w:rFonts w:hint="eastAsia"/>
+        </w:rPr>
+        <w:t xml:space="preserve">　　左矢印：アンドゥポイント作成</w:t>
+      </w:r>
+    </w:p>
+    <w:p/>
+    <w:p>
+      <w:r>
+        <w:rPr>
+          <w:rFonts w:hint="eastAsia"/>
+        </w:rPr>
+        <w:t xml:space="preserve">　　ノブボタン押下：カメラターゲットを常に選択ジョイントに</w:t>
+      </w:r>
+      <w:r>
+        <w:t>.</w:t>
+      </w:r>
+    </w:p>
+    <w:p>
+      <w:r>
+        <w:rPr>
+          <w:rFonts w:hint="eastAsia"/>
+        </w:rPr>
+        <w:t xml:space="preserve">　　ダイヤルボタン押下：カメラターゲットを押した直後に一度だけ選択ジョイントに</w:t>
+      </w:r>
+      <w:r>
+        <w:t>.</w:t>
+      </w:r>
+    </w:p>
+    <w:p>
+      <w:r>
+        <w:rPr>
+          <w:rFonts w:hint="eastAsia"/>
+        </w:rPr>
+        <w:t xml:space="preserve">　　右矢印を押しながらダイヤルボタン押下：マニピュレータを注視点に</w:t>
+      </w:r>
+      <w:r>
+        <w:t>.</w:t>
+      </w:r>
+    </w:p>
+    <w:p/>
+    <w:p>
+      <w:r>
+        <w:rPr>
+          <w:rFonts w:hint="eastAsia"/>
+        </w:rPr>
+        <w:t xml:space="preserve">　　サイドボタン＋十字ボタン</w:t>
+      </w:r>
+    </w:p>
+    <w:p>
+      <w:r>
+        <w:rPr>
+          <w:rFonts w:hint="eastAsia"/>
+        </w:rPr>
+        <w:t xml:space="preserve">　　　サイドボタン＋上：親ジョイントを選択</w:t>
+      </w:r>
+    </w:p>
+    <w:p>
+      <w:r>
+        <w:rPr>
+          <w:rFonts w:hint="eastAsia"/>
+        </w:rPr>
+        <w:t xml:space="preserve">　　　サイドボタン＋下：子供ジョイントを選択</w:t>
+      </w:r>
+    </w:p>
+    <w:p>
+      <w:r>
+        <w:rPr>
+          <w:rFonts w:hint="eastAsia"/>
+        </w:rPr>
+        <w:t xml:space="preserve">　　　サイドボタン＋左、サイドボタン＋右：シスター、ブラザージョイント選択</w:t>
+      </w:r>
+      <w:r>
+        <w:t xml:space="preserve">. </w:t>
+      </w:r>
+    </w:p>
+    <w:p>
+      <w:r>
+        <w:rPr>
+          <w:rFonts w:hint="eastAsia"/>
+        </w:rPr>
+        <w:t xml:space="preserve">　　　　名前に</w:t>
+      </w:r>
+      <w:r>
+        <w:t>_L_(_R_)が含まれている場合_R_(_L_)が含まれている名前を選択.</w:t>
+      </w:r>
+    </w:p>
+    <w:p>
+      <w:r>
+        <w:rPr>
+          <w:rFonts w:hint="eastAsia"/>
+        </w:rPr>
+        <w:t xml:space="preserve">　　</w:t>
+      </w:r>
+    </w:p>
+    <w:p/>
+    <w:p>
+      <w:r>
+        <w:rPr>
+          <w:rFonts w:hint="eastAsia"/>
+        </w:rPr>
+        <w:t>次ページへ続く</w:t>
+      </w:r>
+    </w:p>
     <w:p>
       <w:pPr>
-        <w:rPr>
-          <w:rFonts w:hint="eastAsia"/>
-        </w:rPr>
+        <w:widowControl/>
+        <w:jc w:val="left"/>
       </w:pPr>
-    </w:p>
-    <w:p>
-      <w:r>
-        <w:rPr>
-          <w:rFonts w:hint="eastAsia"/>
-        </w:rPr>
-        <w:t xml:space="preserve">　　左丸ボタン：</w:t>
-      </w:r>
-      <w:r>
-        <w:t>Undo</w:t>
-      </w:r>
-    </w:p>
-    <w:p>
-      <w:r>
-        <w:rPr>
-          <w:rFonts w:hint="eastAsia"/>
-        </w:rPr>
-        <w:t xml:space="preserve">　　右丸ボタン：</w:t>
-      </w:r>
-      <w:r>
-        <w:t>Redo</w:t>
-      </w:r>
-    </w:p>
-    <w:p>
-      <w:r>
-        <w:rPr>
-          <w:rFonts w:hint="eastAsia"/>
-        </w:rPr>
-        <w:t xml:space="preserve">　　左矢印：アンドゥポイント作成</w:t>
+      <w:r>
+        <w:br w:type="page"/>
       </w:r>
     </w:p>
     <w:p>
       <w:pPr>
         <w:rPr>
-          <w:rFonts w:hint="eastAsia"/>
+          <w:color w:val="C00000"/>
         </w:rPr>
       </w:pPr>
-    </w:p>
-    <w:p>
-      <w:r>
-        <w:rPr>
-          <w:rFonts w:hint="eastAsia"/>
-        </w:rPr>
-        <w:t xml:space="preserve">　　ノブボタン押下：カメラターゲットを常に選択ジョイントに</w:t>
-      </w:r>
-      <w:r>
-        <w:t>.</w:t>
-      </w:r>
-    </w:p>
-    <w:p>
-      <w:r>
-        <w:rPr>
-          <w:rFonts w:hint="eastAsia"/>
-        </w:rPr>
-        <w:t xml:space="preserve">　　ダイヤルボタン押下：カメラターゲットを押した直後に一度だけ選択ジョイントに</w:t>
-      </w:r>
-      <w:r>
-        <w:t>.</w:t>
-      </w:r>
-    </w:p>
-    <w:p>
-      <w:r>
-        <w:rPr>
-          <w:rFonts w:hint="eastAsia"/>
-        </w:rPr>
-        <w:t xml:space="preserve">　　右矢印を押しながらダイヤルボタン押下：マニピュレータを注視点に</w:t>
-      </w:r>
-      <w:r>
-        <w:t>.</w:t>
+      <w:r>
+        <w:rPr>
+          <w:rFonts w:hint="eastAsia"/>
+          <w:color w:val="C00000"/>
+        </w:rPr>
+        <w:lastRenderedPageBreak/>
+        <w:t>キーボードでも動きます</w:t>
+      </w:r>
+    </w:p>
+    <w:p>
+      <w:r>
+        <w:rPr>
+          <w:rFonts w:hint="eastAsia"/>
+        </w:rPr>
+        <w:t xml:space="preserve">　注意とコツ</w:t>
+      </w:r>
+    </w:p>
+    <w:p>
+      <w:r>
+        <w:rPr>
+          <w:rFonts w:hint="eastAsia"/>
+        </w:rPr>
+        <w:t xml:space="preserve">　　特にスクロール</w:t>
+      </w:r>
+      <w:r>
+        <w:t>に関して、</w:t>
+      </w:r>
+    </w:p>
+    <w:p>
+      <w:r>
+        <w:rPr>
+          <w:rFonts w:hint="eastAsia"/>
+        </w:rPr>
+        <w:t xml:space="preserve">　　タイムラインを動かす際にはマウスカーソルをタイムライン上に、</w:t>
+      </w:r>
+    </w:p>
+    <w:p>
+      <w:r>
+        <w:rPr>
+          <w:rFonts w:hint="eastAsia"/>
+        </w:rPr>
+        <w:t xml:space="preserve">　　その他の場合はマウスカーソルを３</w:t>
+      </w:r>
+      <w:r>
+        <w:t>Dウインドウ上においておくと誤動作が少ない</w:t>
+      </w:r>
+    </w:p>
+    <w:p>
+      <w:r>
+        <w:rPr>
+          <w:rFonts w:hint="eastAsia"/>
+        </w:rPr>
+        <w:t xml:space="preserve">　　場合によっては対象ウインドウをクリックしてから操作すると動作する</w:t>
       </w:r>
     </w:p>
     <w:p/>
@@ -935,6 +988,404 @@
         <w:rPr>
           <w:rFonts w:hint="eastAsia"/>
         </w:rPr>
+        <w:t xml:space="preserve">　操作方法</w:t>
+      </w:r>
+    </w:p>
+    <w:p>
+      <w:r>
+        <w:rPr>
+          <w:rFonts w:hint="eastAsia"/>
+        </w:rPr>
+        <w:t xml:space="preserve">　　</w:t>
+      </w:r>
+      <w:r>
+        <w:rPr>
+          <w:rFonts w:hint="eastAsia"/>
+        </w:rPr>
+        <w:t>スペースキーを押す度</w:t>
+      </w:r>
+      <w:r>
+        <w:rPr>
+          <w:rFonts w:hint="eastAsia"/>
+        </w:rPr>
+        <w:t>：画面下の</w:t>
+      </w:r>
+      <w:r>
+        <w:t>2段目メニュー切り替え</w:t>
+      </w:r>
+    </w:p>
+    <w:p>
+      <w:r>
+        <w:rPr>
+          <w:rFonts w:hint="eastAsia"/>
+        </w:rPr>
+        <w:t xml:space="preserve">　　　</w:t>
+      </w:r>
+      <w:r>
+        <w:t>Cキーを押しながらスペースキーを押す度：画面下の２段目メニューのセレクト</w:t>
+      </w:r>
+    </w:p>
+    <w:p>
+      <w:r>
+        <w:rPr>
+          <w:rFonts w:hint="eastAsia"/>
+        </w:rPr>
+        <w:t xml:space="preserve">　　　</w:t>
+      </w:r>
+      <w:r>
+        <w:t>Vキーを押しながらスペースキーを押す度：画面上のコマンドメニュー切り替え</w:t>
+      </w:r>
+    </w:p>
+    <w:p>
+      <w:r>
+        <w:rPr>
+          <w:rFonts w:hint="eastAsia"/>
+        </w:rPr>
+        <w:t xml:space="preserve">　　</w:t>
+      </w:r>
+      <w:r>
+        <w:t>IK操作切り替え</w:t>
+      </w:r>
+    </w:p>
+    <w:p>
+      <w:r>
+        <w:rPr>
+          <w:rFonts w:hint="eastAsia"/>
+        </w:rPr>
+        <w:t xml:space="preserve">　　　シフトキーを押す度に、回転、移動、スケールの順番で切り替え</w:t>
+      </w:r>
+    </w:p>
+    <w:p>
+      <w:r>
+        <w:rPr>
+          <w:rFonts w:hint="eastAsia"/>
+        </w:rPr>
+        <w:t xml:space="preserve">　　　</w:t>
+      </w:r>
+      <w:r>
+        <w:t>(３Dウインドウをクリックしてからでないと機能しない場合あり)</w:t>
+      </w:r>
+    </w:p>
+    <w:p>
+      <w:r>
+        <w:rPr>
+          <w:rFonts w:hint="eastAsia"/>
+        </w:rPr>
+        <w:t xml:space="preserve">　　回転詳細度切り替え</w:t>
+      </w:r>
+    </w:p>
+    <w:p>
+      <w:r>
+        <w:rPr>
+          <w:rFonts w:hint="eastAsia"/>
+        </w:rPr>
+        <w:t xml:space="preserve">　　　</w:t>
+      </w:r>
+      <w:r>
+        <w:t>Xキー：詳細モードオフ(通常モード)</w:t>
+      </w:r>
+    </w:p>
+    <w:p>
+      <w:r>
+        <w:rPr>
+          <w:rFonts w:hint="eastAsia"/>
+        </w:rPr>
+        <w:t xml:space="preserve">　　　</w:t>
+      </w:r>
+      <w:r>
+        <w:t>Bキー：詳細モードオン(詳細モード)</w:t>
+      </w:r>
+    </w:p>
+    <w:p>
+      <w:r>
+        <w:rPr>
+          <w:rFonts w:hint="eastAsia"/>
+        </w:rPr>
+        <w:t xml:space="preserve">　　グラフウインドウのカエルボタンを押して</w:t>
+      </w:r>
+      <w:r>
+        <w:t>Boneモードの場合</w:t>
+      </w:r>
+    </w:p>
+    <w:p>
+      <w:r>
+        <w:rPr>
+          <w:rFonts w:hint="eastAsia"/>
+        </w:rPr>
+        <w:t xml:space="preserve">　　　</w:t>
+      </w:r>
+      <w:r>
+        <w:t>,キーまたは.キー：選択ジョイントY軸回転</w:t>
+      </w:r>
+    </w:p>
+    <w:p>
+      <w:r>
+        <w:rPr>
+          <w:rFonts w:hint="eastAsia"/>
+        </w:rPr>
+        <w:t xml:space="preserve">　　　</w:t>
+      </w:r>
+      <w:r>
+        <w:t>O(おー)キーまたはPキー：選択ジョイントZ軸回転</w:t>
+      </w:r>
+    </w:p>
+    <w:p>
+      <w:r>
+        <w:rPr>
+          <w:rFonts w:hint="eastAsia"/>
+        </w:rPr>
+        <w:t xml:space="preserve">　　　マウスホイール＋</w:t>
+      </w:r>
+      <w:r>
+        <w:t>Altキー：選択ジョイントX軸回転</w:t>
+      </w:r>
+    </w:p>
+    <w:p>
+      <w:r>
+        <w:rPr>
+          <w:rFonts w:hint="eastAsia"/>
+        </w:rPr>
+        <w:t xml:space="preserve">　　グラフウインドウのカエルボタンを押して</w:t>
+      </w:r>
+      <w:r>
+        <w:t>Cameraモードの場合</w:t>
+      </w:r>
+    </w:p>
+    <w:p>
+      <w:r>
+        <w:rPr>
+          <w:rFonts w:hint="eastAsia"/>
+        </w:rPr>
+        <w:t xml:space="preserve">　　　</w:t>
+      </w:r>
+      <w:r>
+        <w:t>,キーまたは.キー：カメラアニメY軸回転</w:t>
+      </w:r>
+    </w:p>
+    <w:p>
+      <w:r>
+        <w:rPr>
+          <w:rFonts w:hint="eastAsia"/>
+        </w:rPr>
+        <w:t xml:space="preserve">　　　</w:t>
+      </w:r>
+      <w:r>
+        <w:t>O(おー)キーまたはPキー：カメラアニメZ軸回転</w:t>
+      </w:r>
+    </w:p>
+    <w:p>
+      <w:r>
+        <w:rPr>
+          <w:rFonts w:hint="eastAsia"/>
+        </w:rPr>
+        <w:t xml:space="preserve">　　　マウスホイール＋</w:t>
+      </w:r>
+      <w:r>
+        <w:t>Altキー：カメラアニメX軸回転</w:t>
+      </w:r>
+    </w:p>
+    <w:p>
+      <w:r>
+        <w:rPr>
+          <w:rFonts w:hint="eastAsia"/>
+        </w:rPr>
+        <w:t xml:space="preserve">　　</w:t>
+      </w:r>
+      <w:r>
+        <w:t>Iキーを押しながらの場合</w:t>
+      </w:r>
+    </w:p>
+    <w:p>
+      <w:r>
+        <w:rPr>
+          <w:rFonts w:hint="eastAsia"/>
+        </w:rPr>
+        <w:t xml:space="preserve">　　　</w:t>
+      </w:r>
+      <w:r>
+        <w:t>,キーまたは.キー：編集用カメラY軸回転</w:t>
+      </w:r>
+    </w:p>
+    <w:p>
+      <w:r>
+        <w:rPr>
+          <w:rFonts w:hint="eastAsia"/>
+        </w:rPr>
+        <w:t xml:space="preserve">　　　</w:t>
+      </w:r>
+      <w:r>
+        <w:t>O(おー)キーまたはPキー：編集用カメラZ軸回転</w:t>
+      </w:r>
+    </w:p>
+    <w:p>
+      <w:r>
+        <w:rPr>
+          <w:rFonts w:hint="eastAsia"/>
+        </w:rPr>
+        <w:t xml:space="preserve">　　　マウスホイール＋</w:t>
+      </w:r>
+      <w:r>
+        <w:t>Altキー：編集用カメラX軸回転</w:t>
+      </w:r>
+    </w:p>
+    <w:p>
+      <w:r>
+        <w:rPr>
+          <w:rFonts w:hint="eastAsia"/>
+        </w:rPr>
+        <w:t xml:space="preserve">　　上記回転編集時に詳細モードにしてから操作すると細かく操作可能</w:t>
+      </w:r>
+    </w:p>
+    <w:p>
+      <w:r>
+        <w:rPr>
+          <w:rFonts w:hint="eastAsia"/>
+        </w:rPr>
+        <w:t xml:space="preserve">　　上記『回転』は、</w:t>
+      </w:r>
+      <w:r>
+        <w:t>IK操作切り替えに従うので切り替えに応じて『移動』、『スケール』に置き換えて解釈</w:t>
+      </w:r>
+    </w:p>
+    <w:p>
+      <w:r>
+        <w:rPr>
+          <w:rFonts w:hint="eastAsia"/>
+        </w:rPr>
+        <w:t xml:space="preserve">　　スケール操作は全軸スケールがデフォルト動作、各軸スケールするにはサイドボタンを押しながら上記操作</w:t>
+      </w:r>
+    </w:p>
+    <w:p>
+      <w:r>
+        <w:rPr>
+          <w:rFonts w:hint="eastAsia"/>
+        </w:rPr>
+        <w:t xml:space="preserve">　　　　　</w:t>
+      </w:r>
+    </w:p>
+    <w:p>
+      <w:r>
+        <w:rPr>
+          <w:rFonts w:hint="eastAsia"/>
+        </w:rPr>
+        <w:t>次ページへ続く</w:t>
+      </w:r>
+    </w:p>
+    <w:p>
+      <w:r>
+        <w:rPr>
+          <w:rFonts w:hint="eastAsia"/>
+        </w:rPr>
+        <w:lastRenderedPageBreak/>
+        <w:t xml:space="preserve">　　</w:t>
+      </w:r>
+      <w:r>
+        <w:t>NキーまたはMキー：タイムライン複数フレームを選択している場合に、ApplyFrameを範囲内で移動</w:t>
+      </w:r>
+    </w:p>
+    <w:p/>
+    <w:p>
+      <w:r>
+        <w:rPr>
+          <w:rFonts w:hint="eastAsia"/>
+        </w:rPr>
+        <w:t xml:space="preserve">　　スクロール回転：</w:t>
+      </w:r>
+    </w:p>
+    <w:p>
+      <w:r>
+        <w:rPr>
+          <w:rFonts w:hint="eastAsia"/>
+        </w:rPr>
+        <w:t xml:space="preserve">　　　ジョイントをクリック後ホイール+Alt</w:t>
+      </w:r>
+      <w:r>
+        <w:t xml:space="preserve"> --&gt; ジョイントX軸回転</w:t>
+      </w:r>
+    </w:p>
+    <w:p>
+      <w:r>
+        <w:rPr>
+          <w:rFonts w:hint="eastAsia"/>
+        </w:rPr>
+        <w:t xml:space="preserve">　　　タイムラインをクリック後ホイール</w:t>
+      </w:r>
+      <w:r>
+        <w:t xml:space="preserve"> --&gt; カレントタイム移動</w:t>
+      </w:r>
+    </w:p>
+    <w:p>
+      <w:r>
+        <w:rPr>
+          <w:rFonts w:hint="eastAsia"/>
+        </w:rPr>
+        <w:t xml:space="preserve">　　</w:t>
+      </w:r>
+      <w:r>
+        <w:t>Ctrlキー＋Zキー：Undo</w:t>
+      </w:r>
+    </w:p>
+    <w:p>
+      <w:r>
+        <w:rPr>
+          <w:rFonts w:hint="eastAsia"/>
+        </w:rPr>
+        <w:t xml:space="preserve">　　</w:t>
+      </w:r>
+      <w:r>
+        <w:t>Ctrlキー＋Shiftキー＋Zキー：Redo</w:t>
+      </w:r>
+    </w:p>
+    <w:p>
+      <w:r>
+        <w:rPr>
+          <w:rFonts w:hint="eastAsia"/>
+        </w:rPr>
+        <w:t xml:space="preserve">　　</w:t>
+      </w:r>
+      <w:r>
+        <w:t>Uキー：アンドゥポイント作成</w:t>
+      </w:r>
+    </w:p>
+    <w:p>
+      <w:r>
+        <w:rPr>
+          <w:rFonts w:hint="eastAsia"/>
+        </w:rPr>
+        <w:t xml:space="preserve">　　</w:t>
+      </w:r>
+      <w:r>
+        <w:t>Tキー：カメラターゲットを常に選択ジョイントに.</w:t>
+      </w:r>
+    </w:p>
+    <w:p>
+      <w:r>
+        <w:rPr>
+          <w:rFonts w:hint="eastAsia"/>
+        </w:rPr>
+        <w:t xml:space="preserve">　　</w:t>
+      </w:r>
+      <w:r>
+        <w:t>Yキー：カメラターゲットを押した直後に一度だけ選択ジョイントに.</w:t>
+      </w:r>
+    </w:p>
+    <w:p>
+      <w:r>
+        <w:rPr>
+          <w:rFonts w:hint="eastAsia"/>
+        </w:rPr>
+        <w:t xml:space="preserve">　　</w:t>
+      </w:r>
+      <w:r>
+        <w:t>Gキー：マニピュレータを注視点に.</w:t>
+      </w:r>
+    </w:p>
+    <w:p/>
+    <w:p>
+      <w:r>
+        <w:rPr>
+          <w:rFonts w:hint="eastAsia"/>
+        </w:rPr>
         <w:t xml:space="preserve">　　サイドボタン＋十字ボタン</w:t>
       </w:r>
     </w:p>
@@ -943,26 +1394,32 @@
         <w:rPr>
           <w:rFonts w:hint="eastAsia"/>
         </w:rPr>
-        <w:t xml:space="preserve">　　　サイドボタン＋上：親ジョイントを選択</w:t>
-      </w:r>
-    </w:p>
-    <w:p>
-      <w:r>
-        <w:rPr>
-          <w:rFonts w:hint="eastAsia"/>
-        </w:rPr>
-        <w:t xml:space="preserve">　　　サイドボタン＋下：子供ジョイントを選択</w:t>
-      </w:r>
-    </w:p>
-    <w:p>
-      <w:r>
-        <w:rPr>
-          <w:rFonts w:hint="eastAsia"/>
-        </w:rPr>
-        <w:t xml:space="preserve">　　　サイドボタン＋左、サイドボタン＋右：シスター、ブラザージョイント選択</w:t>
-      </w:r>
-      <w:r>
-        <w:t xml:space="preserve">. </w:t>
+        <w:t xml:space="preserve">　　　</w:t>
+      </w:r>
+      <w:r>
+        <w:t>Qキー：親ジョイントを選択</w:t>
+      </w:r>
+    </w:p>
+    <w:p>
+      <w:r>
+        <w:rPr>
+          <w:rFonts w:hint="eastAsia"/>
+        </w:rPr>
+        <w:t xml:space="preserve">　　　</w:t>
+      </w:r>
+      <w:r>
+        <w:t>Wキー：子供ジョイントを選択</w:t>
+      </w:r>
+    </w:p>
+    <w:p>
+      <w:r>
+        <w:rPr>
+          <w:rFonts w:hint="eastAsia"/>
+        </w:rPr>
+        <w:t xml:space="preserve">　　　</w:t>
+      </w:r>
+      <w:r>
+        <w:t xml:space="preserve">EキーまたはRキー、サイドボタン＋右：シスター、ブラザージョイント選択. </w:t>
       </w:r>
     </w:p>
     <w:p>
@@ -974,19 +1431,6 @@
       </w:r>
       <w:r>
         <w:t>_L_(_R_)が含まれている場合_R_(_L_)が含まれている名前を選択.</w:t>
-      </w:r>
-    </w:p>
-    <w:p>
-      <w:pPr>
-        <w:rPr>
-          <w:rFonts w:hint="eastAsia"/>
-        </w:rPr>
-      </w:pPr>
-      <w:r>
-        <w:rPr>
-          <w:rFonts w:hint="eastAsia"/>
-        </w:rPr>
-        <w:t xml:space="preserve">　　</w:t>
       </w:r>
     </w:p>
     <w:sectPr>

</xml_diff>